<commit_message>
connection update power bi
</commit_message>
<xml_diff>
--- a/Bootcamp_Analítica_Sanyer_Duque.docx
+++ b/Bootcamp_Analítica_Sanyer_Duque.docx
@@ -560,10 +560,10 @@
           <w:noProof/>
         </w:rPr>
         <w:drawing>
-          <wp:inline distT="0" distB="0" distL="0" distR="0" wp14:anchorId="7F1EFE77" wp14:editId="08364E68">
-            <wp:extent cx="5612130" cy="2413635"/>
-            <wp:effectExtent l="0" t="0" r="7620" b="5715"/>
-            <wp:docPr id="1403627487" name="Imagen 1" descr="Interfaz de usuario gráfica, Aplicación&#10;&#10;Descripción generada automáticamente"/>
+          <wp:inline distT="0" distB="0" distL="0" distR="0" wp14:anchorId="33045E16" wp14:editId="1340B305">
+            <wp:extent cx="5612130" cy="1618615"/>
+            <wp:effectExtent l="0" t="0" r="7620" b="635"/>
+            <wp:docPr id="1" name="Imagen 1"/>
             <wp:cNvGraphicFramePr>
               <a:graphicFrameLocks xmlns:a="http://schemas.openxmlformats.org/drawingml/2006/main" noChangeAspect="1"/>
             </wp:cNvGraphicFramePr>
@@ -571,7 +571,7 @@
               <a:graphicData uri="http://schemas.openxmlformats.org/drawingml/2006/picture">
                 <pic:pic xmlns:pic="http://schemas.openxmlformats.org/drawingml/2006/picture">
                   <pic:nvPicPr>
-                    <pic:cNvPr id="1403627487" name="Imagen 1" descr="Interfaz de usuario gráfica, Aplicación&#10;&#10;Descripción generada automáticamente"/>
+                    <pic:cNvPr id="1" name=""/>
                     <pic:cNvPicPr/>
                   </pic:nvPicPr>
                   <pic:blipFill>
@@ -583,7 +583,7 @@
                   <pic:spPr>
                     <a:xfrm>
                       <a:off x="0" y="0"/>
-                      <a:ext cx="5612130" cy="2413635"/>
+                      <a:ext cx="5612130" cy="1618615"/>
                     </a:xfrm>
                     <a:prstGeom prst="rect">
                       <a:avLst/>
@@ -666,6 +666,7 @@
         </w:rPr>
         <w:t>(</w:t>
       </w:r>
+      <w:proofErr w:type="spellStart"/>
       <w:r>
         <w:rPr>
           <w:rFonts w:ascii="Arial" w:eastAsia="Times New Roman" w:hAnsi="Arial" w:cs="Arial"/>
@@ -678,6 +679,7 @@
         </w:rPr>
         <w:t>Lucidchart</w:t>
       </w:r>
+      <w:proofErr w:type="spellEnd"/>
       <w:r>
         <w:rPr>
           <w:rFonts w:ascii="Arial" w:eastAsia="Times New Roman" w:hAnsi="Arial" w:cs="Arial"/>
@@ -720,13 +722,21 @@
       </w:r>
       <w:r>
         <w:rPr>
+          <w:rFonts w:ascii="Aptos" w:eastAsia="Times New Roman" w:hAnsi="Aptos" w:cs="Arial"/>
+          <w:b/>
+          <w:bCs/>
           <w:noProof/>
+          <w:color w:val="000000"/>
+          <w:kern w:val="0"/>
+          <w:sz w:val="24"/>
+          <w:szCs w:val="24"/>
+          <w:lang w:eastAsia="es-CO"/>
         </w:rPr>
         <w:drawing>
-          <wp:inline distT="0" distB="0" distL="0" distR="0" wp14:anchorId="20C0A92D" wp14:editId="7E7D11CB">
-            <wp:extent cx="5859780" cy="2583180"/>
-            <wp:effectExtent l="0" t="0" r="7620" b="7620"/>
-            <wp:docPr id="303097485" name="Imagen 1" descr="Diagrama&#10;&#10;Descripción generada automáticamente"/>
+          <wp:inline distT="0" distB="0" distL="0" distR="0" wp14:anchorId="71DC4B37" wp14:editId="6A9CBBC0">
+            <wp:extent cx="5612130" cy="2357120"/>
+            <wp:effectExtent l="0" t="0" r="7620" b="5080"/>
+            <wp:docPr id="2" name="Imagen 2"/>
             <wp:cNvGraphicFramePr>
               <a:graphicFrameLocks xmlns:a="http://schemas.openxmlformats.org/drawingml/2006/main" noChangeAspect="1"/>
             </wp:cNvGraphicFramePr>
@@ -734,11 +744,17 @@
               <a:graphicData uri="http://schemas.openxmlformats.org/drawingml/2006/picture">
                 <pic:pic xmlns:pic="http://schemas.openxmlformats.org/drawingml/2006/picture">
                   <pic:nvPicPr>
-                    <pic:cNvPr id="303097485" name="Imagen 1" descr="Diagrama&#10;&#10;Descripción generada automáticamente"/>
+                    <pic:cNvPr id="2" name="Imagen 2"/>
                     <pic:cNvPicPr/>
                   </pic:nvPicPr>
                   <pic:blipFill>
-                    <a:blip r:embed="rId5"/>
+                    <a:blip r:embed="rId5" cstate="print">
+                      <a:extLst>
+                        <a:ext uri="{28A0092B-C50C-407E-A947-70E740481C1C}">
+                          <a14:useLocalDpi xmlns:a14="http://schemas.microsoft.com/office/drawing/2010/main" val="0"/>
+                        </a:ext>
+                      </a:extLst>
+                    </a:blip>
                     <a:stretch>
                       <a:fillRect/>
                     </a:stretch>
@@ -746,7 +762,7 @@
                   <pic:spPr>
                     <a:xfrm>
                       <a:off x="0" y="0"/>
-                      <a:ext cx="5859780" cy="2583180"/>
+                      <a:ext cx="5612130" cy="2357120"/>
                     </a:xfrm>
                     <a:prstGeom prst="rect">
                       <a:avLst/>
@@ -1105,37 +1121,37 @@
           <w:lang w:eastAsia="es-CO"/>
           <w14:ligatures w14:val="none"/>
         </w:rPr>
+        <w:t>-Creación de tablas:</w:t>
+      </w:r>
+      <w:r>
+        <w:rPr>
+          <w:rFonts w:ascii="Aptos" w:eastAsia="Times New Roman" w:hAnsi="Aptos" w:cs="Arial"/>
+          <w:color w:val="000000"/>
+          <w:kern w:val="0"/>
+          <w:sz w:val="24"/>
+          <w:szCs w:val="24"/>
+          <w:lang w:eastAsia="es-CO"/>
+          <w14:ligatures w14:val="none"/>
+        </w:rPr>
+        <w:br/>
+      </w:r>
+      <w:r>
+        <w:rPr>
+          <w:rFonts w:ascii="Aptos" w:eastAsia="Times New Roman" w:hAnsi="Aptos" w:cs="Arial"/>
+          <w:color w:val="000000"/>
+          <w:kern w:val="0"/>
+          <w:sz w:val="24"/>
+          <w:szCs w:val="24"/>
+          <w:lang w:eastAsia="es-CO"/>
+          <w14:ligatures w14:val="none"/>
+        </w:rPr>
+        <w:br/>
+      </w:r>
+      <w:r>
+        <w:rPr>
+          <w:noProof/>
+        </w:rPr>
         <w:lastRenderedPageBreak/>
-        <w:t>-Creación de tablas:</w:t>
-      </w:r>
-      <w:r>
-        <w:rPr>
-          <w:rFonts w:ascii="Aptos" w:eastAsia="Times New Roman" w:hAnsi="Aptos" w:cs="Arial"/>
-          <w:color w:val="000000"/>
-          <w:kern w:val="0"/>
-          <w:sz w:val="24"/>
-          <w:szCs w:val="24"/>
-          <w:lang w:eastAsia="es-CO"/>
-          <w14:ligatures w14:val="none"/>
-        </w:rPr>
-        <w:br/>
-      </w:r>
-      <w:r>
-        <w:rPr>
-          <w:rFonts w:ascii="Aptos" w:eastAsia="Times New Roman" w:hAnsi="Aptos" w:cs="Arial"/>
-          <w:color w:val="000000"/>
-          <w:kern w:val="0"/>
-          <w:sz w:val="24"/>
-          <w:szCs w:val="24"/>
-          <w:lang w:eastAsia="es-CO"/>
-          <w14:ligatures w14:val="none"/>
-        </w:rPr>
-        <w:br/>
-      </w:r>
-      <w:r>
-        <w:rPr>
-          <w:noProof/>
-        </w:rPr>
         <w:drawing>
           <wp:inline distT="0" distB="0" distL="0" distR="0" wp14:anchorId="0E9A2FA7" wp14:editId="1A0CF23F">
             <wp:extent cx="5612130" cy="2065655"/>
@@ -1358,31 +1374,31 @@
           <w:sz w:val="24"/>
           <w:szCs w:val="24"/>
         </w:rPr>
+        <w:t>-Crear llaves foráneas</w:t>
+      </w:r>
+      <w:r>
+        <w:rPr>
+          <w:rFonts w:ascii="Arial" w:hAnsi="Arial" w:cs="Arial"/>
+          <w:b/>
+          <w:bCs/>
+          <w:sz w:val="24"/>
+          <w:szCs w:val="24"/>
+        </w:rPr>
+        <w:t>:</w:t>
+      </w:r>
+    </w:p>
+    <w:p>
+      <w:pPr>
+        <w:rPr>
+          <w:b/>
+          <w:bCs/>
+        </w:rPr>
+      </w:pPr>
+      <w:r>
+        <w:rPr>
+          <w:noProof/>
+        </w:rPr>
         <w:lastRenderedPageBreak/>
-        <w:t>-Crear llaves foráneas</w:t>
-      </w:r>
-      <w:r>
-        <w:rPr>
-          <w:rFonts w:ascii="Arial" w:hAnsi="Arial" w:cs="Arial"/>
-          <w:b/>
-          <w:bCs/>
-          <w:sz w:val="24"/>
-          <w:szCs w:val="24"/>
-        </w:rPr>
-        <w:t>:</w:t>
-      </w:r>
-    </w:p>
-    <w:p>
-      <w:pPr>
-        <w:rPr>
-          <w:b/>
-          <w:bCs/>
-        </w:rPr>
-      </w:pPr>
-      <w:r>
-        <w:rPr>
-          <w:noProof/>
-        </w:rPr>
         <w:drawing>
           <wp:inline distT="0" distB="0" distL="0" distR="0" wp14:anchorId="41BB2442" wp14:editId="6DB306EA">
             <wp:extent cx="5612130" cy="2032635"/>
@@ -1476,7 +1492,29 @@
           <w:sz w:val="19"/>
           <w:szCs w:val="19"/>
         </w:rPr>
-        <w:t>--INSERT INTO tb_Operario:</w:t>
+        <w:t xml:space="preserve">--INSERT INTO </w:t>
+      </w:r>
+      <w:proofErr w:type="spellStart"/>
+      <w:r>
+        <w:rPr>
+          <w:rFonts w:ascii="Consolas" w:hAnsi="Consolas" w:cs="Consolas"/>
+          <w:color w:val="008000"/>
+          <w:kern w:val="0"/>
+          <w:sz w:val="19"/>
+          <w:szCs w:val="19"/>
+        </w:rPr>
+        <w:t>tb_Operario</w:t>
+      </w:r>
+      <w:proofErr w:type="spellEnd"/>
+      <w:r>
+        <w:rPr>
+          <w:rFonts w:ascii="Consolas" w:hAnsi="Consolas" w:cs="Consolas"/>
+          <w:color w:val="008000"/>
+          <w:kern w:val="0"/>
+          <w:sz w:val="19"/>
+          <w:szCs w:val="19"/>
+        </w:rPr>
+        <w:t>:</w:t>
       </w:r>
       <w:r>
         <w:rPr>
@@ -1558,7 +1596,29 @@
           <w:sz w:val="19"/>
           <w:szCs w:val="19"/>
         </w:rPr>
-        <w:t>--INSERT INTO tb_Ciclo_Facturacion:</w:t>
+        <w:t xml:space="preserve">--INSERT INTO </w:t>
+      </w:r>
+      <w:proofErr w:type="spellStart"/>
+      <w:r>
+        <w:rPr>
+          <w:rFonts w:ascii="Consolas" w:hAnsi="Consolas" w:cs="Consolas"/>
+          <w:color w:val="008000"/>
+          <w:kern w:val="0"/>
+          <w:sz w:val="19"/>
+          <w:szCs w:val="19"/>
+        </w:rPr>
+        <w:t>tb_Ciclo_Facturacion</w:t>
+      </w:r>
+      <w:proofErr w:type="spellEnd"/>
+      <w:r>
+        <w:rPr>
+          <w:rFonts w:ascii="Consolas" w:hAnsi="Consolas" w:cs="Consolas"/>
+          <w:color w:val="008000"/>
+          <w:kern w:val="0"/>
+          <w:sz w:val="19"/>
+          <w:szCs w:val="19"/>
+        </w:rPr>
+        <w:t>:</w:t>
       </w:r>
       <w:r>
         <w:rPr>
@@ -1631,7 +1691,29 @@
           <w:szCs w:val="19"/>
         </w:rPr>
         <w:lastRenderedPageBreak/>
-        <w:t>--INSERT INTO tb_Ubicacion_Cama:</w:t>
+        <w:t xml:space="preserve">--INSERT INTO </w:t>
+      </w:r>
+      <w:proofErr w:type="spellStart"/>
+      <w:r>
+        <w:rPr>
+          <w:rFonts w:ascii="Consolas" w:hAnsi="Consolas" w:cs="Consolas"/>
+          <w:color w:val="008000"/>
+          <w:kern w:val="0"/>
+          <w:sz w:val="19"/>
+          <w:szCs w:val="19"/>
+        </w:rPr>
+        <w:t>tb_Ubicacion_Cama</w:t>
+      </w:r>
+      <w:proofErr w:type="spellEnd"/>
+      <w:r>
+        <w:rPr>
+          <w:rFonts w:ascii="Consolas" w:hAnsi="Consolas" w:cs="Consolas"/>
+          <w:color w:val="008000"/>
+          <w:kern w:val="0"/>
+          <w:sz w:val="19"/>
+          <w:szCs w:val="19"/>
+        </w:rPr>
+        <w:t>:</w:t>
       </w:r>
       <w:r>
         <w:rPr>
@@ -1713,7 +1795,29 @@
           <w:sz w:val="19"/>
           <w:szCs w:val="19"/>
         </w:rPr>
-        <w:t>--INSERT INTO tb_Poda:</w:t>
+        <w:t xml:space="preserve">--INSERT INTO </w:t>
+      </w:r>
+      <w:proofErr w:type="spellStart"/>
+      <w:r>
+        <w:rPr>
+          <w:rFonts w:ascii="Consolas" w:hAnsi="Consolas" w:cs="Consolas"/>
+          <w:color w:val="008000"/>
+          <w:kern w:val="0"/>
+          <w:sz w:val="19"/>
+          <w:szCs w:val="19"/>
+        </w:rPr>
+        <w:t>tb_Poda</w:t>
+      </w:r>
+      <w:proofErr w:type="spellEnd"/>
+      <w:r>
+        <w:rPr>
+          <w:rFonts w:ascii="Consolas" w:hAnsi="Consolas" w:cs="Consolas"/>
+          <w:color w:val="008000"/>
+          <w:kern w:val="0"/>
+          <w:sz w:val="19"/>
+          <w:szCs w:val="19"/>
+        </w:rPr>
+        <w:t>:</w:t>
       </w:r>
       <w:r>
         <w:rPr>
@@ -1790,7 +1894,29 @@
           <w:szCs w:val="19"/>
         </w:rPr>
         <w:lastRenderedPageBreak/>
-        <w:t>--INSERT INTO tb_Tallo_Podado:</w:t>
+        <w:t xml:space="preserve">--INSERT INTO </w:t>
+      </w:r>
+      <w:proofErr w:type="spellStart"/>
+      <w:r>
+        <w:rPr>
+          <w:rFonts w:ascii="Consolas" w:hAnsi="Consolas" w:cs="Consolas"/>
+          <w:color w:val="008000"/>
+          <w:kern w:val="0"/>
+          <w:sz w:val="19"/>
+          <w:szCs w:val="19"/>
+        </w:rPr>
+        <w:t>tb_Tallo_Podado</w:t>
+      </w:r>
+      <w:proofErr w:type="spellEnd"/>
+      <w:r>
+        <w:rPr>
+          <w:rFonts w:ascii="Consolas" w:hAnsi="Consolas" w:cs="Consolas"/>
+          <w:color w:val="008000"/>
+          <w:kern w:val="0"/>
+          <w:sz w:val="19"/>
+          <w:szCs w:val="19"/>
+        </w:rPr>
+        <w:t>:</w:t>
       </w:r>
       <w:r>
         <w:rPr>
@@ -1905,7 +2031,33 @@
           <w:lang w:eastAsia="es-CO"/>
           <w14:ligatures w14:val="none"/>
         </w:rPr>
-        <w:t>Diseñe un reporte de Power BI conectado a la base de datos del punto 2. En dicho reporte se pretende responder las siguientes preguntas:</w:t>
+        <w:t xml:space="preserve">Diseñe un reporte de </w:t>
+      </w:r>
+      <w:proofErr w:type="spellStart"/>
+      <w:r>
+        <w:rPr>
+          <w:rFonts w:ascii="Arial" w:eastAsia="Times New Roman" w:hAnsi="Arial" w:cs="Arial"/>
+          <w:color w:val="000000"/>
+          <w:kern w:val="0"/>
+          <w:sz w:val="24"/>
+          <w:szCs w:val="24"/>
+          <w:lang w:eastAsia="es-CO"/>
+          <w14:ligatures w14:val="none"/>
+        </w:rPr>
+        <w:t>Power</w:t>
+      </w:r>
+      <w:proofErr w:type="spellEnd"/>
+      <w:r>
+        <w:rPr>
+          <w:rFonts w:ascii="Arial" w:eastAsia="Times New Roman" w:hAnsi="Arial" w:cs="Arial"/>
+          <w:color w:val="000000"/>
+          <w:kern w:val="0"/>
+          <w:sz w:val="24"/>
+          <w:szCs w:val="24"/>
+          <w:lang w:eastAsia="es-CO"/>
+          <w14:ligatures w14:val="none"/>
+        </w:rPr>
+        <w:t xml:space="preserve"> BI conectado a la base de datos del punto 2. En dicho reporte se pretende responder las siguientes preguntas:</w:t>
       </w:r>
     </w:p>
     <w:p>
@@ -2013,7 +2165,33 @@
           <w:lang w:eastAsia="es-CO"/>
           <w14:ligatures w14:val="none"/>
         </w:rPr>
-        <w:t>d. Cual es el operario más productivo en la poda de los últimos 3 meses.</w:t>
+        <w:t xml:space="preserve">d. </w:t>
+      </w:r>
+      <w:proofErr w:type="spellStart"/>
+      <w:r>
+        <w:rPr>
+          <w:rFonts w:ascii="Arial" w:eastAsia="Times New Roman" w:hAnsi="Arial" w:cs="Arial"/>
+          <w:color w:val="000000"/>
+          <w:kern w:val="0"/>
+          <w:sz w:val="24"/>
+          <w:szCs w:val="24"/>
+          <w:lang w:eastAsia="es-CO"/>
+          <w14:ligatures w14:val="none"/>
+        </w:rPr>
+        <w:t>Cual</w:t>
+      </w:r>
+      <w:proofErr w:type="spellEnd"/>
+      <w:r>
+        <w:rPr>
+          <w:rFonts w:ascii="Arial" w:eastAsia="Times New Roman" w:hAnsi="Arial" w:cs="Arial"/>
+          <w:color w:val="000000"/>
+          <w:kern w:val="0"/>
+          <w:sz w:val="24"/>
+          <w:szCs w:val="24"/>
+          <w:lang w:eastAsia="es-CO"/>
+          <w14:ligatures w14:val="none"/>
+        </w:rPr>
+        <w:t xml:space="preserve"> es el operario más productivo en la poda de los últimos 3 meses.</w:t>
       </w:r>
     </w:p>
     <w:p>
@@ -2177,7 +2355,29 @@
           <w:sz w:val="24"/>
           <w:szCs w:val="24"/>
         </w:rPr>
-        <w:t>Reporte en Power BI:</w:t>
+        <w:t xml:space="preserve">Reporte en </w:t>
+      </w:r>
+      <w:proofErr w:type="spellStart"/>
+      <w:r>
+        <w:rPr>
+          <w:rFonts w:ascii="Arial" w:hAnsi="Arial" w:cs="Arial"/>
+          <w:b/>
+          <w:bCs/>
+          <w:sz w:val="24"/>
+          <w:szCs w:val="24"/>
+        </w:rPr>
+        <w:t>Power</w:t>
+      </w:r>
+      <w:proofErr w:type="spellEnd"/>
+      <w:r>
+        <w:rPr>
+          <w:rFonts w:ascii="Arial" w:hAnsi="Arial" w:cs="Arial"/>
+          <w:b/>
+          <w:bCs/>
+          <w:sz w:val="24"/>
+          <w:szCs w:val="24"/>
+        </w:rPr>
+        <w:t xml:space="preserve"> BI:</w:t>
       </w:r>
       <w:r>
         <w:rPr>

</xml_diff>